<commit_message>
adding skill use calc
</commit_message>
<xml_diff>
--- a/The Rogue's Path.docx
+++ b/The Rogue's Path.docx
@@ -41,7 +41,23 @@
           <w:sz w:val="24"/>
           <w:szCs w:val="24"/>
         </w:rPr>
-        <w:t>Player gains the ability to loot bodies left on the field. Using the Loot ability you gain in-game items carried by the lootee, including coins up to 5 silver per Tier (minimum 0 silver at Tier 0); one in-game item, potion, or scroll per tier; or one artifact carried by the looted.</w:t>
+        <w:t xml:space="preserve">Player gains the ability to loot bodies left on the field. Using the Loot ability you gain in-game items carried by the </w:t>
+      </w:r>
+      <w:proofErr w:type="spellStart"/>
+      <w:r>
+        <w:rPr>
+          <w:sz w:val="24"/>
+          <w:szCs w:val="24"/>
+        </w:rPr>
+        <w:t>lootee</w:t>
+      </w:r>
+      <w:proofErr w:type="spellEnd"/>
+      <w:r>
+        <w:rPr>
+          <w:sz w:val="24"/>
+          <w:szCs w:val="24"/>
+        </w:rPr>
+        <w:t>, including coins up to 5 silver per Tier (minimum 0 silver at Tier 0); one in-game item, potion, or scroll per tier; or one artifact carried by the looted.</w:t>
       </w:r>
     </w:p>
     <w:p>
@@ -70,7 +86,23 @@
           <w:sz w:val="24"/>
           <w:szCs w:val="24"/>
         </w:rPr>
-        <w:t>: Player holds hand over the location being looted and says “ I am searching this location” (the player being looted is NEVER physically touched.) The player being looted must reveal any items carried or hidden in the location being searched, except for objects protected by Tier 5 [Conceal Object].</w:t>
+        <w:t xml:space="preserve">: Player holds hand over the location being looted and says </w:t>
+      </w:r>
+      <w:proofErr w:type="gramStart"/>
+      <w:r>
+        <w:rPr>
+          <w:sz w:val="24"/>
+          <w:szCs w:val="24"/>
+        </w:rPr>
+        <w:t>“ I</w:t>
+      </w:r>
+      <w:proofErr w:type="gramEnd"/>
+      <w:r>
+        <w:rPr>
+          <w:sz w:val="24"/>
+          <w:szCs w:val="24"/>
+        </w:rPr>
+        <w:t xml:space="preserve"> am searching this location” (the player being looted is NEVER physically touched.) The player being looted must reveal any items carried or hidden in the location being searched, except for objects protected by Tier 5 [Conceal Object].</w:t>
       </w:r>
     </w:p>
     <w:p>
@@ -116,7 +148,23 @@
           <w:sz w:val="24"/>
           <w:szCs w:val="24"/>
         </w:rPr>
-        <w:t xml:space="preserve"> Using this ability, Rogues can now see traps laid before them, check a Suspicious Location for a trap, or discern if an item, door, or container is trapped. They are able to discern the full location of the trap if it is an area trap, but not the potential consequences activating the trap could have, based on their Tier and knowledge of traps, until they attempt to interact with the trap, by reading the Trap Card. </w:t>
+        <w:t xml:space="preserve"> Using this ability, Rogues can now see traps laid before them, check a Suspicious Location for a trap, or discern if an item, door, or container is trapped. They </w:t>
+      </w:r>
+      <w:proofErr w:type="gramStart"/>
+      <w:r>
+        <w:rPr>
+          <w:sz w:val="24"/>
+          <w:szCs w:val="24"/>
+        </w:rPr>
+        <w:t>are able to</w:t>
+      </w:r>
+      <w:proofErr w:type="gramEnd"/>
+      <w:r>
+        <w:rPr>
+          <w:sz w:val="24"/>
+          <w:szCs w:val="24"/>
+        </w:rPr>
+        <w:t xml:space="preserve"> discern the full location of the trap if it is an area trap, but not the potential consequences activating the trap could have, based on their Tier and knowledge of traps, until they attempt to interact with the trap, by reading the Trap Card. </w:t>
       </w:r>
     </w:p>
     <w:p>
@@ -222,7 +270,23 @@
           <w:sz w:val="24"/>
           <w:szCs w:val="24"/>
         </w:rPr>
-        <w:t>Players learn the basic combat and safety rules and the use of single handed weapons.</w:t>
+        <w:t xml:space="preserve">Players learn the basic combat and safety rules and the use of </w:t>
+      </w:r>
+      <w:proofErr w:type="gramStart"/>
+      <w:r>
+        <w:rPr>
+          <w:sz w:val="24"/>
+          <w:szCs w:val="24"/>
+        </w:rPr>
+        <w:t>single handed</w:t>
+      </w:r>
+      <w:proofErr w:type="gramEnd"/>
+      <w:r>
+        <w:rPr>
+          <w:sz w:val="24"/>
+          <w:szCs w:val="24"/>
+        </w:rPr>
+        <w:t xml:space="preserve"> weapons.</w:t>
       </w:r>
     </w:p>
     <w:p>
@@ -314,7 +378,39 @@
           <w:sz w:val="24"/>
           <w:szCs w:val="24"/>
         </w:rPr>
-        <w:t xml:space="preserve">: Optional (larp safe electronically lighted torch, or lantern, fake flame candle, etc) </w:t>
+        <w:t>: Optional (</w:t>
+      </w:r>
+      <w:proofErr w:type="spellStart"/>
+      <w:r>
+        <w:rPr>
+          <w:sz w:val="24"/>
+          <w:szCs w:val="24"/>
+        </w:rPr>
+        <w:t>larp</w:t>
+      </w:r>
+      <w:proofErr w:type="spellEnd"/>
+      <w:r>
+        <w:rPr>
+          <w:sz w:val="24"/>
+          <w:szCs w:val="24"/>
+        </w:rPr>
+        <w:t xml:space="preserve"> safe electronically lighted torch, or lantern, fake flame candle, </w:t>
+      </w:r>
+      <w:proofErr w:type="spellStart"/>
+      <w:r>
+        <w:rPr>
+          <w:sz w:val="24"/>
+          <w:szCs w:val="24"/>
+        </w:rPr>
+        <w:t>etc</w:t>
+      </w:r>
+      <w:proofErr w:type="spellEnd"/>
+      <w:r>
+        <w:rPr>
+          <w:sz w:val="24"/>
+          <w:szCs w:val="24"/>
+        </w:rPr>
+        <w:t xml:space="preserve">) </w:t>
       </w:r>
     </w:p>
     <w:p>
@@ -379,7 +475,55 @@
           <w:sz w:val="24"/>
           <w:szCs w:val="24"/>
         </w:rPr>
-        <w:t>Rogues find out early on that the best way to learn is by watching, and helping. The best rogues learn that they can get further by working together. When faced with a lock or trap that is beyond their capabilities they can utilize Cooperative Action to open a lock, bypass, disarm, and or destroy a trap with the help of other rogues to gain an advantage. The rogue that takes the action receives +1 to their effective tier for each rogue with Cooperative Action working together. In order for a Cooperative Action to be successful, the total tier must be greater than the tier of the lock, or trap in order to be successful in attempts to open, bypass, disarm, or destroy. It takes double the amount of time as normal to skills when done as a Cooperative Action.</w:t>
+        <w:t xml:space="preserve">Rogues find out early on that the best way to learn is by </w:t>
+      </w:r>
+      <w:proofErr w:type="gramStart"/>
+      <w:r>
+        <w:rPr>
+          <w:sz w:val="24"/>
+          <w:szCs w:val="24"/>
+        </w:rPr>
+        <w:t>watching, and</w:t>
+      </w:r>
+      <w:proofErr w:type="gramEnd"/>
+      <w:r>
+        <w:rPr>
+          <w:sz w:val="24"/>
+          <w:szCs w:val="24"/>
+        </w:rPr>
+        <w:t xml:space="preserve"> helping. The best rogues learn that they can get further by working together. When faced with a lock or trap that is beyond their </w:t>
+      </w:r>
+      <w:proofErr w:type="gramStart"/>
+      <w:r>
+        <w:rPr>
+          <w:sz w:val="24"/>
+          <w:szCs w:val="24"/>
+        </w:rPr>
+        <w:t>capabilities</w:t>
+      </w:r>
+      <w:proofErr w:type="gramEnd"/>
+      <w:r>
+        <w:rPr>
+          <w:sz w:val="24"/>
+          <w:szCs w:val="24"/>
+        </w:rPr>
+        <w:t xml:space="preserve"> they can utilize Cooperative Action to open a lock, bypass, disarm, and or destroy a trap with the help of other rogues to gain an advantage. The rogue that takes the action receives +1 to their effective tier for each rogue with Cooperative Action working together. </w:t>
+      </w:r>
+      <w:proofErr w:type="gramStart"/>
+      <w:r>
+        <w:rPr>
+          <w:sz w:val="24"/>
+          <w:szCs w:val="24"/>
+        </w:rPr>
+        <w:t>In order for</w:t>
+      </w:r>
+      <w:proofErr w:type="gramEnd"/>
+      <w:r>
+        <w:rPr>
+          <w:sz w:val="24"/>
+          <w:szCs w:val="24"/>
+        </w:rPr>
+        <w:t xml:space="preserve"> a Cooperative Action to be successful, the total tier must be greater than the tier of the lock, or trap in order to be successful in attempts to open, bypass, disarm, or destroy. It takes double the amount of time as normal to skills when done as a Cooperative Action.</w:t>
       </w:r>
     </w:p>
     <w:p>
@@ -408,7 +552,23 @@
           <w:sz w:val="24"/>
           <w:szCs w:val="24"/>
         </w:rPr>
-        <w:t xml:space="preserve">: All rogues must be within touch distance of the lock or trap, and engaged in role play. </w:t>
+        <w:t xml:space="preserve">: All rogues must be within touch distance of the lock or </w:t>
+      </w:r>
+      <w:proofErr w:type="gramStart"/>
+      <w:r>
+        <w:rPr>
+          <w:sz w:val="24"/>
+          <w:szCs w:val="24"/>
+        </w:rPr>
+        <w:t>trap, and</w:t>
+      </w:r>
+      <w:proofErr w:type="gramEnd"/>
+      <w:r>
+        <w:rPr>
+          <w:sz w:val="24"/>
+          <w:szCs w:val="24"/>
+        </w:rPr>
+        <w:t xml:space="preserve"> engaged in role play. </w:t>
       </w:r>
     </w:p>
     <w:p>
@@ -522,7 +682,39 @@
           <w:sz w:val="24"/>
           <w:szCs w:val="24"/>
         </w:rPr>
-        <w:t xml:space="preserve">After [Detect Trap], Rogues may now choose to investigate further and read the trap card with the [Bypass Trap] ability. The player is now able to safely work around some traps after detecting them, temporarily bypassing their effects. When using this ability, the rogue is able to temporarily disable a trap, holding the mechanisms that would set it off in place in order to move an item, unlock and open a door or container, or pass safely over a trapped area. A player using this Rogue ability must have one part of their person in contact with the trapped item, container, or location at all times. Once they stop their control over the trap’s mechanisms, or leave the area, the trap is considered rearmed. The player may bypass a trap set by a Rogue equal to or lower than their Tier. </w:t>
+        <w:t xml:space="preserve">After [Detect Trap], Rogues may now choose to investigate further and read the trap card with the [Bypass Trap] ability. The player is now able to safely work around some traps after detecting them, temporarily bypassing their effects. When using this ability, the rogue </w:t>
+      </w:r>
+      <w:proofErr w:type="gramStart"/>
+      <w:r>
+        <w:rPr>
+          <w:sz w:val="24"/>
+          <w:szCs w:val="24"/>
+        </w:rPr>
+        <w:t>is able to</w:t>
+      </w:r>
+      <w:proofErr w:type="gramEnd"/>
+      <w:r>
+        <w:rPr>
+          <w:sz w:val="24"/>
+          <w:szCs w:val="24"/>
+        </w:rPr>
+        <w:t xml:space="preserve"> temporarily disable a trap, holding the mechanisms that would set it off in place in order to move an item, unlock and open a door or container, or pass safely over a trapped area. A player using this Rogue ability must have one part of their person in contact with the trapped item, container, or location </w:t>
+      </w:r>
+      <w:proofErr w:type="gramStart"/>
+      <w:r>
+        <w:rPr>
+          <w:sz w:val="24"/>
+          <w:szCs w:val="24"/>
+        </w:rPr>
+        <w:t>at all times</w:t>
+      </w:r>
+      <w:proofErr w:type="gramEnd"/>
+      <w:r>
+        <w:rPr>
+          <w:sz w:val="24"/>
+          <w:szCs w:val="24"/>
+        </w:rPr>
+        <w:t xml:space="preserve">. Once they stop their control over the trap’s mechanisms, or leave the area, the trap is considered rearmed. The player may bypass a trap set by a Rogue equal to or lower than their Tier. </w:t>
       </w:r>
     </w:p>
     <w:p>
@@ -551,7 +743,23 @@
           <w:sz w:val="24"/>
           <w:szCs w:val="24"/>
         </w:rPr>
-        <w:t>: The Rogue should carry a set of thieves' tools. After using Detect Trap, take out the tools and perform a 10 second RP. The player compares the Tier of the trap set on the item, container, or location to their Tier to determine outcome. If the trap is of an equal to or lower Tier than the Rogue’s it is safely bypassed.  If the trap is higher Tier, then the effects of the trap take place immediately.</w:t>
+        <w:t xml:space="preserve">: The Rogue should carry a set of thieves' tools. After using Detect Trap, take out the tools and perform a 10 second RP. The player compares the Tier of the trap set on the item, container, or location to their Tier to determine outcome. If the trap is of an equal to or lower Tier than the </w:t>
+      </w:r>
+      <w:proofErr w:type="gramStart"/>
+      <w:r>
+        <w:rPr>
+          <w:sz w:val="24"/>
+          <w:szCs w:val="24"/>
+        </w:rPr>
+        <w:t>Rogue’s</w:t>
+      </w:r>
+      <w:proofErr w:type="gramEnd"/>
+      <w:r>
+        <w:rPr>
+          <w:sz w:val="24"/>
+          <w:szCs w:val="24"/>
+        </w:rPr>
+        <w:t xml:space="preserve"> it is safely bypassed.  If the trap is higher Tier, then the effects of the trap take place immediately.</w:t>
       </w:r>
     </w:p>
     <w:p>
@@ -606,7 +814,23 @@
           <w:sz w:val="24"/>
           <w:szCs w:val="24"/>
         </w:rPr>
-        <w:t xml:space="preserve">The player can now scale walls and cliffs. This means during sieges, players can climb over walls in order to infiltrate the interior of castles or other buildings. </w:t>
+        <w:t xml:space="preserve">The player can now scale walls and cliffs. This means during </w:t>
+      </w:r>
+      <w:proofErr w:type="gramStart"/>
+      <w:r>
+        <w:rPr>
+          <w:sz w:val="24"/>
+          <w:szCs w:val="24"/>
+        </w:rPr>
+        <w:t>sieges,</w:t>
+      </w:r>
+      <w:proofErr w:type="gramEnd"/>
+      <w:r>
+        <w:rPr>
+          <w:sz w:val="24"/>
+          <w:szCs w:val="24"/>
+        </w:rPr>
+        <w:t xml:space="preserve"> players can climb over walls in order to infiltrate the interior of castles or other buildings. </w:t>
       </w:r>
     </w:p>
     <w:p>
@@ -635,22 +859,54 @@
           <w:sz w:val="24"/>
           <w:szCs w:val="24"/>
         </w:rPr>
-        <w:t>: In order for this skill to be put into effect, the player must crawl 10' to simulate climbing and may then enter a structure or cross an obstacle in a safe location. A rope may be tied to the wall or location to allow others to follow.</w:t>
-      </w:r>
-    </w:p>
-    <w:p>
-      <w:pPr>
-        <w:rPr>
-          <w:sz w:val="24"/>
-          <w:szCs w:val="24"/>
-        </w:rPr>
-      </w:pPr>
-      <w:r>
-        <w:rPr>
-          <w:sz w:val="24"/>
-          <w:szCs w:val="24"/>
-        </w:rPr>
-        <w:t>Limitations: Not all obstacles can be climbed for safety reasons. Characters wearing metal armor or overencumbered for their max AP may not benefit from [Climb Walls], even if a rope is provided.</w:t>
+        <w:t xml:space="preserve">: </w:t>
+      </w:r>
+      <w:proofErr w:type="gramStart"/>
+      <w:r>
+        <w:rPr>
+          <w:sz w:val="24"/>
+          <w:szCs w:val="24"/>
+        </w:rPr>
+        <w:t>In order for</w:t>
+      </w:r>
+      <w:proofErr w:type="gramEnd"/>
+      <w:r>
+        <w:rPr>
+          <w:sz w:val="24"/>
+          <w:szCs w:val="24"/>
+        </w:rPr>
+        <w:t xml:space="preserve"> this skill to be put into effect, the player must crawl 10' to simulate climbing and may then enter a structure or cross an obstacle in a safe location. A rope may be tied to the wall or location to allow others to follow.</w:t>
+      </w:r>
+    </w:p>
+    <w:p>
+      <w:pPr>
+        <w:rPr>
+          <w:sz w:val="24"/>
+          <w:szCs w:val="24"/>
+        </w:rPr>
+      </w:pPr>
+      <w:r>
+        <w:rPr>
+          <w:sz w:val="24"/>
+          <w:szCs w:val="24"/>
+        </w:rPr>
+        <w:t xml:space="preserve">Limitations: Not all obstacles can be climbed for safety reasons. Characters wearing metal armor or </w:t>
+      </w:r>
+      <w:proofErr w:type="spellStart"/>
+      <w:r>
+        <w:rPr>
+          <w:sz w:val="24"/>
+          <w:szCs w:val="24"/>
+        </w:rPr>
+        <w:t>overencumbered</w:t>
+      </w:r>
+      <w:proofErr w:type="spellEnd"/>
+      <w:r>
+        <w:rPr>
+          <w:sz w:val="24"/>
+          <w:szCs w:val="24"/>
+        </w:rPr>
+        <w:t xml:space="preserve"> for their max AP may not benefit from [Climb Walls], even if a rope is provided.</w:t>
       </w:r>
     </w:p>
     <w:p>
@@ -726,7 +982,23 @@
           <w:sz w:val="24"/>
           <w:szCs w:val="24"/>
         </w:rPr>
-        <w:t>Players are taught the safety rules of archery at LARP Adventures and earn the use of bow and arrow in play.</w:t>
+        <w:t xml:space="preserve">Players are taught the safety rules of archery at LARP Adventures and </w:t>
+      </w:r>
+      <w:proofErr w:type="gramStart"/>
+      <w:r>
+        <w:rPr>
+          <w:sz w:val="24"/>
+          <w:szCs w:val="24"/>
+        </w:rPr>
+        <w:t>earn</w:t>
+      </w:r>
+      <w:proofErr w:type="gramEnd"/>
+      <w:r>
+        <w:rPr>
+          <w:sz w:val="24"/>
+          <w:szCs w:val="24"/>
+        </w:rPr>
+        <w:t xml:space="preserve"> the use of bow and arrow in play.</w:t>
       </w:r>
     </w:p>
     <w:p>
@@ -783,7 +1055,23 @@
           <w:sz w:val="24"/>
           <w:szCs w:val="24"/>
         </w:rPr>
-        <w:t>The rogue, adept in the art of sleight of hand, is able to pilfer coins or in-game items, such as potions and scrolls equal to 5 silver per tier. Players cannot receive another player's personal items, including weapons, out of game items, or jewelry.  They must clip a clothespin from the waist up on a player without being detected. If they are detected, the pickpocket fails. If successful, when the clothespin is found the player being pickpocketed must locate a game organizer or merchant and return the clothespin and pay the appropriate amount of coin or relinquish an in-game item of equal value.</w:t>
+        <w:t xml:space="preserve">The rogue, adept in the art of sleight of hand, </w:t>
+      </w:r>
+      <w:proofErr w:type="gramStart"/>
+      <w:r>
+        <w:rPr>
+          <w:sz w:val="24"/>
+          <w:szCs w:val="24"/>
+        </w:rPr>
+        <w:t>is able to</w:t>
+      </w:r>
+      <w:proofErr w:type="gramEnd"/>
+      <w:r>
+        <w:rPr>
+          <w:sz w:val="24"/>
+          <w:szCs w:val="24"/>
+        </w:rPr>
+        <w:t xml:space="preserve"> pilfer coins or in-game items, such as potions and scrolls equal to 5 silver per tier. Players cannot receive another player's personal items, including weapons, out of game items, or jewelry.  They must clip a clothespin from the waist up on a player without being detected. If they are detected, the pickpocket fails. If successful, when the clothespin is found the player being pickpocketed must locate a game organizer or merchant and return the clothespin and pay the appropriate amount of coin or relinquish an in-game item of equal value.</w:t>
       </w:r>
     </w:p>
     <w:p>
@@ -917,7 +1205,23 @@
           <w:szCs w:val="24"/>
         </w:rPr>
         <w:lastRenderedPageBreak/>
-        <w:t xml:space="preserve">for items and containers may be small and discreet, but should be easily discernible for other players. </w:t>
+        <w:t xml:space="preserve">for items and containers may be small and </w:t>
+      </w:r>
+      <w:proofErr w:type="gramStart"/>
+      <w:r>
+        <w:rPr>
+          <w:sz w:val="24"/>
+          <w:szCs w:val="24"/>
+        </w:rPr>
+        <w:t>discreet, but</w:t>
+      </w:r>
+      <w:proofErr w:type="gramEnd"/>
+      <w:r>
+        <w:rPr>
+          <w:sz w:val="24"/>
+          <w:szCs w:val="24"/>
+        </w:rPr>
+        <w:t xml:space="preserve"> should be easily discernible for other players. </w:t>
       </w:r>
     </w:p>
     <w:p>
@@ -993,7 +1297,55 @@
           <w:sz w:val="24"/>
           <w:szCs w:val="24"/>
         </w:rPr>
-        <w:t>resent the ability to set snares, tripwires, and and pitfalls, as well as an understanding of how to disguise them. Rogues with Area Traps gain the ability to set “Suspicious Locations” These are areas that look suspicious upon inspection, even to the untrained eye, but only a Rogue can safely determine if they are truly trapped or a ruse.These traps can be used to ensnare/hold a player for a number of minutes equal to the Tier of the Rogue that set the trap in a location, or cause damage equal to the Tier of the Rogue to anyone in the area of effect that applies to a targeted hit location of the Rogue’s choosing (i.e., a dart trap that targets the torso, punji sticks that do damage to a leg, etc.) Along with [Poison Use], [Area Traps] can be made to not only cause damage, but also have other effects, see Tier 3 [Create Poison]. A Suspicious Location can be trapped or safe, and for every one actual Area Trap a rogue sets, they can also set a Suspicious Location that is not trapped in order to confuse, delay, or lead astray their victims.</w:t>
+        <w:t xml:space="preserve">resent the ability to set snares, tripwires, and </w:t>
+      </w:r>
+      <w:proofErr w:type="spellStart"/>
+      <w:r>
+        <w:rPr>
+          <w:sz w:val="24"/>
+          <w:szCs w:val="24"/>
+        </w:rPr>
+        <w:t>and</w:t>
+      </w:r>
+      <w:proofErr w:type="spellEnd"/>
+      <w:r>
+        <w:rPr>
+          <w:sz w:val="24"/>
+          <w:szCs w:val="24"/>
+        </w:rPr>
+        <w:t xml:space="preserve"> pitfalls, as well as an understanding of how to disguise them. Rogues with Area Traps gain the ability to set “Suspicious Locations” These are areas that look suspicious upon inspection, even to the untrained eye, but only a Rogue can safely determine if they are truly trapped or a </w:t>
+      </w:r>
+      <w:proofErr w:type="spellStart"/>
+      <w:r>
+        <w:rPr>
+          <w:sz w:val="24"/>
+          <w:szCs w:val="24"/>
+        </w:rPr>
+        <w:t>ruse.These</w:t>
+      </w:r>
+      <w:proofErr w:type="spellEnd"/>
+      <w:r>
+        <w:rPr>
+          <w:sz w:val="24"/>
+          <w:szCs w:val="24"/>
+        </w:rPr>
+        <w:t xml:space="preserve"> traps can be used to ensnare/hold a player for a number of minutes equal to the Tier of the Rogue that set the trap in a location, or cause damage equal to the Tier of the Rogue to anyone in the area of effect that applies to a targeted hit location of the Rogue’s choosing (i.e., a dart trap that targets the torso, punji sticks that do damage to a leg, etc.) Along with [Poison Use], [Area Traps] can be made to not only cause damage, but also have other effects, see Tier 3 [Create Poison]. A Suspicious Location can be trapped or safe, and for </w:t>
+      </w:r>
+      <w:proofErr w:type="gramStart"/>
+      <w:r>
+        <w:rPr>
+          <w:sz w:val="24"/>
+          <w:szCs w:val="24"/>
+        </w:rPr>
+        <w:t>every one</w:t>
+      </w:r>
+      <w:proofErr w:type="gramEnd"/>
+      <w:r>
+        <w:rPr>
+          <w:sz w:val="24"/>
+          <w:szCs w:val="24"/>
+        </w:rPr>
+        <w:t xml:space="preserve"> actual Area Trap a rogue sets, they can also set a Suspicious Location that is not trapped in order to confuse, delay, or lead astray their victims.</w:t>
       </w:r>
     </w:p>
     <w:p>
@@ -1050,7 +1402,23 @@
           <w:sz w:val="24"/>
           <w:szCs w:val="24"/>
         </w:rPr>
-        <w:t xml:space="preserve">The Suspicious Location marker must also include the Tier and character name, or Guild Mark of the player that set the trap  Setting Area Traps takes 30 seconds per Tier (may be incorporated into the actual physical setup of a location), higher Tier traps are more complicated and deadly so take longer to set. A black ribbon is used to denote the location of the trap in an area of up to 10’ in diameter. Suspicious Location markers should be easily discernible for other players. </w:t>
+        <w:t xml:space="preserve">The Suspicious Location marker must also include the Tier and character name, or Guild Mark of the player that set the </w:t>
+      </w:r>
+      <w:proofErr w:type="gramStart"/>
+      <w:r>
+        <w:rPr>
+          <w:sz w:val="24"/>
+          <w:szCs w:val="24"/>
+        </w:rPr>
+        <w:t>trap  Setting</w:t>
+      </w:r>
+      <w:proofErr w:type="gramEnd"/>
+      <w:r>
+        <w:rPr>
+          <w:sz w:val="24"/>
+          <w:szCs w:val="24"/>
+        </w:rPr>
+        <w:t xml:space="preserve"> Area Traps takes 30 seconds per Tier (may be incorporated into the actual physical setup of a location), higher Tier traps are more complicated and deadly so take longer to set. A black ribbon is used to denote the location of the trap in an area of up to 10’ in diameter. Suspicious Location markers should be easily discernible for other players. </w:t>
       </w:r>
     </w:p>
     <w:p>
@@ -1148,7 +1516,23 @@
           <w:sz w:val="24"/>
           <w:szCs w:val="24"/>
         </w:rPr>
-        <w:t xml:space="preserve">: A purple sticker or ribbon used to denote the in game consumable or item the poison is placed on. </w:t>
+        <w:t xml:space="preserve">: A purple sticker or ribbon used to denote the </w:t>
+      </w:r>
+      <w:proofErr w:type="gramStart"/>
+      <w:r>
+        <w:rPr>
+          <w:sz w:val="24"/>
+          <w:szCs w:val="24"/>
+        </w:rPr>
+        <w:t>in game</w:t>
+      </w:r>
+      <w:proofErr w:type="gramEnd"/>
+      <w:r>
+        <w:rPr>
+          <w:sz w:val="24"/>
+          <w:szCs w:val="24"/>
+        </w:rPr>
+        <w:t xml:space="preserve"> consumable or item the poison is placed on. </w:t>
       </w:r>
     </w:p>
     <w:p>
@@ -1201,7 +1585,23 @@
           <w:sz w:val="24"/>
           <w:szCs w:val="24"/>
         </w:rPr>
-        <w:t>Rogues use Waylay in order to rob, or seize an unsuspecting target player without killing them, it is an intercept or attack from ambush.</w:t>
+        <w:t xml:space="preserve">Rogues use Waylay </w:t>
+      </w:r>
+      <w:proofErr w:type="gramStart"/>
+      <w:r>
+        <w:rPr>
+          <w:sz w:val="24"/>
+          <w:szCs w:val="24"/>
+        </w:rPr>
+        <w:t>in order to</w:t>
+      </w:r>
+      <w:proofErr w:type="gramEnd"/>
+      <w:r>
+        <w:rPr>
+          <w:sz w:val="24"/>
+          <w:szCs w:val="24"/>
+        </w:rPr>
+        <w:t xml:space="preserve"> rob, or seize an unsuspecting target player without killing them, it is an intercept or attack from ambush.</w:t>
       </w:r>
     </w:p>
     <w:p>
@@ -1245,7 +1645,39 @@
           <w:sz w:val="24"/>
           <w:szCs w:val="24"/>
         </w:rPr>
-        <w:t>Limitations: It is difficult to achieve surprise.  Characters wearing primarily metal armor or overencumbered for their max AP may not benefit from [Waylay] or other stealth-based Skills.</w:t>
+        <w:t xml:space="preserve">Limitations: It is difficult to achieve </w:t>
+      </w:r>
+      <w:proofErr w:type="gramStart"/>
+      <w:r>
+        <w:rPr>
+          <w:sz w:val="24"/>
+          <w:szCs w:val="24"/>
+        </w:rPr>
+        <w:t>surprise</w:t>
+      </w:r>
+      <w:proofErr w:type="gramEnd"/>
+      <w:r>
+        <w:rPr>
+          <w:sz w:val="24"/>
+          <w:szCs w:val="24"/>
+        </w:rPr>
+        <w:t xml:space="preserve">.  Characters wearing primarily metal armor or </w:t>
+      </w:r>
+      <w:proofErr w:type="spellStart"/>
+      <w:r>
+        <w:rPr>
+          <w:sz w:val="24"/>
+          <w:szCs w:val="24"/>
+        </w:rPr>
+        <w:t>overencumbered</w:t>
+      </w:r>
+      <w:proofErr w:type="spellEnd"/>
+      <w:r>
+        <w:rPr>
+          <w:sz w:val="24"/>
+          <w:szCs w:val="24"/>
+        </w:rPr>
+        <w:t xml:space="preserve"> for their max AP may not benefit from [Waylay] or other stealth-based Skills.</w:t>
       </w:r>
     </w:p>
     <w:p>
@@ -1312,7 +1744,23 @@
           <w:sz w:val="24"/>
           <w:szCs w:val="24"/>
         </w:rPr>
-        <w:t xml:space="preserve">: RP and a piece of black ribbon tied around the outside of a container or locked item. The ribbon must be denoted with the players tier, as well as their character name so it can be returned to them if necessary. </w:t>
+        <w:t xml:space="preserve">: RP and a piece of black ribbon tied around the outside of a container or locked item. The ribbon must be denoted with the </w:t>
+      </w:r>
+      <w:proofErr w:type="gramStart"/>
+      <w:r>
+        <w:rPr>
+          <w:sz w:val="24"/>
+          <w:szCs w:val="24"/>
+        </w:rPr>
+        <w:t>players</w:t>
+      </w:r>
+      <w:proofErr w:type="gramEnd"/>
+      <w:r>
+        <w:rPr>
+          <w:sz w:val="24"/>
+          <w:szCs w:val="24"/>
+        </w:rPr>
+        <w:t xml:space="preserve"> tier, as well as their character name so it can be returned to them if necessary. </w:t>
       </w:r>
     </w:p>
     <w:p>
@@ -1442,7 +1890,23 @@
           <w:sz w:val="24"/>
           <w:szCs w:val="24"/>
         </w:rPr>
-        <w:t>The Player studies the craft of the magi of the realm. They can choose one tier 1 or lower ability from the Mage skill path.</w:t>
+        <w:t xml:space="preserve">The Player studies the craft of the </w:t>
+      </w:r>
+      <w:proofErr w:type="gramStart"/>
+      <w:r>
+        <w:rPr>
+          <w:sz w:val="24"/>
+          <w:szCs w:val="24"/>
+        </w:rPr>
+        <w:t>magi</w:t>
+      </w:r>
+      <w:proofErr w:type="gramEnd"/>
+      <w:r>
+        <w:rPr>
+          <w:sz w:val="24"/>
+          <w:szCs w:val="24"/>
+        </w:rPr>
+        <w:t xml:space="preserve"> of the realm. They can choose one tier 1 or lower ability from the Mage skill path.</w:t>
       </w:r>
     </w:p>
     <w:p>
@@ -1626,8 +2090,17 @@
           <w:sz w:val="24"/>
           <w:szCs w:val="24"/>
         </w:rPr>
-        <w:t>The only exception is the poison effect called Damage, which causes one additional wound per tier of the rogue</w:t>
-      </w:r>
+        <w:t xml:space="preserve">The only exception is the poison effect called Damage, which causes one additional wound per tier of the </w:t>
+      </w:r>
+      <w:proofErr w:type="gramStart"/>
+      <w:r>
+        <w:rPr>
+          <w:sz w:val="24"/>
+          <w:szCs w:val="24"/>
+        </w:rPr>
+        <w:t>rogue</w:t>
+      </w:r>
+      <w:proofErr w:type="gramEnd"/>
     </w:p>
     <w:p>
       <w:pPr>
@@ -1684,7 +2157,53 @@
           <w:sz w:val="24"/>
           <w:szCs w:val="24"/>
         </w:rPr>
-        <w:t xml:space="preserve">Limitations: The base cost of poison is 5 silver plus an additional 5 silver per tier of the poison.  For example, a Tier 1 poison lasts for 1 minute and costs 10 silver to make; the effects last for 1 minute.  A Tier 4 poison costs 5 + 20 silver to make. Players can only craft 2 poisons (plus an additional 1 poison for each tier after tier 3) per event. You may not apply poison to others’ possessions who do not have [Poison Use], hoping to benefit them.  Those without [Use Poison] poison themselves within seconds, as they aren’t trained to handle poisoned weapons, for example.  Nothing should ever be put in someone else's food or beverage. </w:t>
+        <w:t xml:space="preserve">Limitations: The base cost of poison is 5 </w:t>
+      </w:r>
+      <w:proofErr w:type="gramStart"/>
+      <w:r>
+        <w:rPr>
+          <w:sz w:val="24"/>
+          <w:szCs w:val="24"/>
+        </w:rPr>
+        <w:t>silver</w:t>
+      </w:r>
+      <w:proofErr w:type="gramEnd"/>
+      <w:r>
+        <w:rPr>
+          <w:sz w:val="24"/>
+          <w:szCs w:val="24"/>
+        </w:rPr>
+        <w:t xml:space="preserve"> plus an additional 5 silver per tier of the poison.  For example, a Tier 1 poison lasts for 1 minute and costs 10 silver to </w:t>
+      </w:r>
+      <w:proofErr w:type="gramStart"/>
+      <w:r>
+        <w:rPr>
+          <w:sz w:val="24"/>
+          <w:szCs w:val="24"/>
+        </w:rPr>
+        <w:t>make;</w:t>
+      </w:r>
+      <w:proofErr w:type="gramEnd"/>
+      <w:r>
+        <w:rPr>
+          <w:sz w:val="24"/>
+          <w:szCs w:val="24"/>
+        </w:rPr>
+        <w:t xml:space="preserve"> the effects last for 1 minute.  A Tier 4 poison costs 5 + 20 silver to make. Players can only craft 2 poisons plus an additional 1 poison </w:t>
+      </w:r>
+      <w:r>
+        <w:rPr>
+          <w:sz w:val="24"/>
+          <w:szCs w:val="24"/>
+        </w:rPr>
+        <w:t xml:space="preserve">per </w:t>
+      </w:r>
+      <w:r>
+        <w:rPr>
+          <w:sz w:val="24"/>
+          <w:szCs w:val="24"/>
+        </w:rPr>
+        <w:t xml:space="preserve">tier after tier 3 per event. You may not apply poison to others’ possessions who do not have [Poison Use], hoping to benefit them.  Those without [Use Poison] poison themselves within seconds, as they aren’t trained to handle poisoned weapons, for example.  Nothing should ever be put in someone else's food or beverage. </w:t>
       </w:r>
     </w:p>
     <w:p>
@@ -1737,7 +2256,23 @@
           <w:sz w:val="24"/>
           <w:szCs w:val="24"/>
         </w:rPr>
-        <w:t>Players who have learned the art of Backstab, know where and how to strike most effectively, at close quarters, in order to quickly incapacitate an opponent.  Using a dagger or short sword (up to 24”), a player with this skill may inflict wounds that ignore all normal armor, with an attack value up to their Tier in damage on a character when striking from behind, and undetected.</w:t>
+        <w:t xml:space="preserve">Players who have learned the art of Backstab, know where and how to strike most effectively, at close quarters, </w:t>
+      </w:r>
+      <w:proofErr w:type="gramStart"/>
+      <w:r>
+        <w:rPr>
+          <w:sz w:val="24"/>
+          <w:szCs w:val="24"/>
+        </w:rPr>
+        <w:t>in order to</w:t>
+      </w:r>
+      <w:proofErr w:type="gramEnd"/>
+      <w:r>
+        <w:rPr>
+          <w:sz w:val="24"/>
+          <w:szCs w:val="24"/>
+        </w:rPr>
+        <w:t xml:space="preserve"> quickly incapacitate an opponent.  Using a dagger or short sword (up to 24”), a player with this skill may inflict wounds that ignore all normal armor, with an attack value up to their Tier in damage on a character when striking from behind, and undetected.</w:t>
       </w:r>
     </w:p>
     <w:p>
@@ -1781,7 +2316,39 @@
           <w:sz w:val="24"/>
           <w:szCs w:val="24"/>
         </w:rPr>
-        <w:t xml:space="preserve">Limitations: It is difficult to achieve surprise. Characters wearing primarily metal armor or overencumbered for their max AP may not benefit from [Backstab] or other stealth-based Skills. </w:t>
+        <w:t xml:space="preserve">Limitations: It is difficult to achieve </w:t>
+      </w:r>
+      <w:proofErr w:type="gramStart"/>
+      <w:r>
+        <w:rPr>
+          <w:sz w:val="24"/>
+          <w:szCs w:val="24"/>
+        </w:rPr>
+        <w:t>surprise</w:t>
+      </w:r>
+      <w:proofErr w:type="gramEnd"/>
+      <w:r>
+        <w:rPr>
+          <w:sz w:val="24"/>
+          <w:szCs w:val="24"/>
+        </w:rPr>
+        <w:t xml:space="preserve">. Characters wearing primarily metal armor or </w:t>
+      </w:r>
+      <w:proofErr w:type="spellStart"/>
+      <w:r>
+        <w:rPr>
+          <w:sz w:val="24"/>
+          <w:szCs w:val="24"/>
+        </w:rPr>
+        <w:t>overencumbered</w:t>
+      </w:r>
+      <w:proofErr w:type="spellEnd"/>
+      <w:r>
+        <w:rPr>
+          <w:sz w:val="24"/>
+          <w:szCs w:val="24"/>
+        </w:rPr>
+        <w:t xml:space="preserve"> for their max AP may not benefit from [Backstab] or other stealth-based Skills. </w:t>
       </w:r>
     </w:p>
     <w:p>
@@ -1827,7 +2394,23 @@
           <w:sz w:val="24"/>
           <w:szCs w:val="24"/>
         </w:rPr>
-        <w:t xml:space="preserve">The Rogue now gains the ability through practice and a deep understanding of traps to completely destroy a trap without it going off or suffering any ill effects. The Rogue leaves the trap operationally ineffective, and it can never be reactivated, anyone can now pass through the area, or open an unlocked container, or </w:t>
+        <w:t xml:space="preserve">The Rogue now gains the ability through practice and a deep understanding of traps to </w:t>
+      </w:r>
+      <w:proofErr w:type="gramStart"/>
+      <w:r>
+        <w:rPr>
+          <w:sz w:val="24"/>
+          <w:szCs w:val="24"/>
+        </w:rPr>
+        <w:t>completely destroy</w:t>
+      </w:r>
+      <w:proofErr w:type="gramEnd"/>
+      <w:r>
+        <w:rPr>
+          <w:sz w:val="24"/>
+          <w:szCs w:val="24"/>
+        </w:rPr>
+        <w:t xml:space="preserve"> a trap without it going off or suffering any ill effects. The Rogue leaves the trap operationally ineffective, and it can never be reactivated, anyone can now pass through the area, or open an unlocked container, or </w:t>
       </w:r>
       <w:r>
         <w:rPr>
@@ -1864,7 +2447,23 @@
           <w:sz w:val="24"/>
           <w:szCs w:val="24"/>
         </w:rPr>
-        <w:t xml:space="preserve">: RP 15 seconds per tier of Trap to be destroyed. Destroy Trap card </w:t>
+        <w:t xml:space="preserve">: RP 15 seconds per tier of Trap to be destroyed. Destroy Trap </w:t>
+      </w:r>
+      <w:proofErr w:type="gramStart"/>
+      <w:r>
+        <w:rPr>
+          <w:sz w:val="24"/>
+          <w:szCs w:val="24"/>
+        </w:rPr>
+        <w:t>card</w:t>
+      </w:r>
+      <w:proofErr w:type="gramEnd"/>
+      <w:r>
+        <w:rPr>
+          <w:sz w:val="24"/>
+          <w:szCs w:val="24"/>
+        </w:rPr>
+        <w:t xml:space="preserve"> </w:t>
       </w:r>
     </w:p>
     <w:p>
@@ -1925,7 +2524,23 @@
           <w:sz w:val="24"/>
           <w:szCs w:val="24"/>
         </w:rPr>
-        <w:t xml:space="preserve">Players gain the ability to investigate an area and conclude what direction a specific target went. They are able to follow tracks that others cannot see and can conclude things such as party size, the creatures/characters physical state, and speed traveled. </w:t>
+        <w:t xml:space="preserve">Players gain the ability to investigate an area and conclude what direction a specific target went. They </w:t>
+      </w:r>
+      <w:proofErr w:type="gramStart"/>
+      <w:r>
+        <w:rPr>
+          <w:sz w:val="24"/>
+          <w:szCs w:val="24"/>
+        </w:rPr>
+        <w:t>are able to</w:t>
+      </w:r>
+      <w:proofErr w:type="gramEnd"/>
+      <w:r>
+        <w:rPr>
+          <w:sz w:val="24"/>
+          <w:szCs w:val="24"/>
+        </w:rPr>
+        <w:t xml:space="preserve"> follow tracks that others cannot see and can conclude things such as party size, the creatures/characters physical state, and speed traveled. </w:t>
       </w:r>
     </w:p>
     <w:p>
@@ -1954,7 +2569,23 @@
           <w:sz w:val="24"/>
           <w:szCs w:val="24"/>
         </w:rPr>
-        <w:t>: Players must spend 30-60 seconds in role play investigating an area, and seek out an organizer for information.</w:t>
+        <w:t xml:space="preserve">: Players must spend 30-60 seconds in role play investigating an </w:t>
+      </w:r>
+      <w:proofErr w:type="gramStart"/>
+      <w:r>
+        <w:rPr>
+          <w:sz w:val="24"/>
+          <w:szCs w:val="24"/>
+        </w:rPr>
+        <w:t>area, and</w:t>
+      </w:r>
+      <w:proofErr w:type="gramEnd"/>
+      <w:r>
+        <w:rPr>
+          <w:sz w:val="24"/>
+          <w:szCs w:val="24"/>
+        </w:rPr>
+        <w:t xml:space="preserve"> seek out an organizer for information.</w:t>
       </w:r>
     </w:p>
     <w:p>
@@ -2007,7 +2638,23 @@
           <w:sz w:val="24"/>
           <w:szCs w:val="24"/>
         </w:rPr>
-        <w:t>Players can forge a number of documents that are identical to the ones they wish to create or copy. This could include signatures, identification, scrolls, letters, and whole books, given enough time, as well as many written things.</w:t>
+        <w:t xml:space="preserve">Players can forge </w:t>
+      </w:r>
+      <w:proofErr w:type="gramStart"/>
+      <w:r>
+        <w:rPr>
+          <w:sz w:val="24"/>
+          <w:szCs w:val="24"/>
+        </w:rPr>
+        <w:t>a number of</w:t>
+      </w:r>
+      <w:proofErr w:type="gramEnd"/>
+      <w:r>
+        <w:rPr>
+          <w:sz w:val="24"/>
+          <w:szCs w:val="24"/>
+        </w:rPr>
+        <w:t xml:space="preserve"> documents that are identical to the ones they wish to create or copy. This could include signatures, identification, scrolls, letters, and whole books, given enough time, as well as many written things.</w:t>
       </w:r>
     </w:p>
     <w:p>
@@ -2051,7 +2698,23 @@
           <w:sz w:val="24"/>
           <w:szCs w:val="24"/>
         </w:rPr>
-        <w:t>Limitations: Rogues can create 2 documents per Tier gained after learning this skill. Magic scrolls copied in this way are non magical and when read create no effects. A player of higher Tier with the Forgery skill may identify the forgery.</w:t>
+        <w:t xml:space="preserve">Limitations: Rogues can create 2 documents per Tier gained after learning this skill. Magic scrolls copied in this way are </w:t>
+      </w:r>
+      <w:proofErr w:type="spellStart"/>
+      <w:r>
+        <w:rPr>
+          <w:sz w:val="24"/>
+          <w:szCs w:val="24"/>
+        </w:rPr>
+        <w:t>non magical</w:t>
+      </w:r>
+      <w:proofErr w:type="spellEnd"/>
+      <w:r>
+        <w:rPr>
+          <w:sz w:val="24"/>
+          <w:szCs w:val="24"/>
+        </w:rPr>
+        <w:t xml:space="preserve"> and when read create no effects. A player of higher Tier with the Forgery skill may identify the forgery.</w:t>
       </w:r>
     </w:p>
     <w:p>
@@ -2089,7 +2752,23 @@
           <w:sz w:val="24"/>
           <w:szCs w:val="24"/>
         </w:rPr>
-        <w:t xml:space="preserve">Rogues learn how to quickly and effectively restrain an individual. A rogue can bind the limbs of non-magical humanoids to restrict their movement, or allow them to be easily transported. </w:t>
+        <w:t xml:space="preserve">Rogues learn how to quickly and effectively restrain an individual. A rogue can bind the limbs of non-magical humanoids to restrict their </w:t>
+      </w:r>
+      <w:proofErr w:type="gramStart"/>
+      <w:r>
+        <w:rPr>
+          <w:sz w:val="24"/>
+          <w:szCs w:val="24"/>
+        </w:rPr>
+        <w:t>movement, or</w:t>
+      </w:r>
+      <w:proofErr w:type="gramEnd"/>
+      <w:r>
+        <w:rPr>
+          <w:sz w:val="24"/>
+          <w:szCs w:val="24"/>
+        </w:rPr>
+        <w:t xml:space="preserve"> allow them to be easily transported. </w:t>
       </w:r>
     </w:p>
     <w:p>
@@ -2118,7 +2797,23 @@
           <w:sz w:val="24"/>
           <w:szCs w:val="24"/>
         </w:rPr>
-        <w:t>: A reasonably sturdy rope at least 5 feet in length. To bind another player you must first ask them if they are ok with role playing being tied up. Then you must be able to role play for at least 10 seconds, handing the bound player the rope to safely wrap around a limb or to hold.</w:t>
+        <w:t xml:space="preserve">: A reasonably sturdy rope at least 5 feet in length. To bind another </w:t>
+      </w:r>
+      <w:proofErr w:type="gramStart"/>
+      <w:r>
+        <w:rPr>
+          <w:sz w:val="24"/>
+          <w:szCs w:val="24"/>
+        </w:rPr>
+        <w:t>player</w:t>
+      </w:r>
+      <w:proofErr w:type="gramEnd"/>
+      <w:r>
+        <w:rPr>
+          <w:sz w:val="24"/>
+          <w:szCs w:val="24"/>
+        </w:rPr>
+        <w:t xml:space="preserve"> you must first ask them if they are ok with role playing being tied up. Then you must be able to role play for at least 10 seconds, handing the bound player the rope to safely wrap around a limb or to hold.</w:t>
       </w:r>
     </w:p>
     <w:p>
@@ -2181,7 +2876,15 @@
           <w:sz w:val="24"/>
           <w:szCs w:val="24"/>
         </w:rPr>
-        <w:t>The player has learned greatly of the underground market and has many contacts. They also now know how to advertise stolen quest items or in-game items to seem as though they were acquired legitimately,</w:t>
+        <w:t xml:space="preserve">The player has learned greatly of the underground market and has many contacts. They also now know how to advertise stolen quest items or in-game items to seem as though they were acquired </w:t>
+      </w:r>
+      <w:proofErr w:type="gramStart"/>
+      <w:r>
+        <w:rPr>
+          <w:sz w:val="24"/>
+          <w:szCs w:val="24"/>
+        </w:rPr>
+        <w:t>legitimately,</w:t>
       </w:r>
       <w:r>
         <w:rPr>
@@ -2195,7 +2898,15 @@
           <w:sz w:val="24"/>
           <w:szCs w:val="24"/>
         </w:rPr>
-        <w:t xml:space="preserve">and can avoid suspicion when selling </w:t>
+        <w:t>and</w:t>
+      </w:r>
+      <w:proofErr w:type="gramEnd"/>
+      <w:r>
+        <w:rPr>
+          <w:sz w:val="24"/>
+          <w:szCs w:val="24"/>
+        </w:rPr>
+        <w:t xml:space="preserve"> can avoid suspicion when selling </w:t>
       </w:r>
       <w:r>
         <w:rPr>
@@ -2232,7 +2943,23 @@
           <w:sz w:val="24"/>
           <w:szCs w:val="24"/>
         </w:rPr>
-        <w:t>: Jeweler's loupe, small scale, or other appropriate appraisal tool. Requires 30 second minimum role play and then may seek out Game Officials to turn in items for payment.</w:t>
+        <w:t xml:space="preserve">: Jeweler's loupe, small scale, or </w:t>
+      </w:r>
+      <w:proofErr w:type="gramStart"/>
+      <w:r>
+        <w:rPr>
+          <w:sz w:val="24"/>
+          <w:szCs w:val="24"/>
+        </w:rPr>
+        <w:t>other</w:t>
+      </w:r>
+      <w:proofErr w:type="gramEnd"/>
+      <w:r>
+        <w:rPr>
+          <w:sz w:val="24"/>
+          <w:szCs w:val="24"/>
+        </w:rPr>
+        <w:t xml:space="preserve"> appropriate appraisal tool. Requires 30 second minimum role play and then may seek out Game Officials to turn in items for payment.</w:t>
       </w:r>
     </w:p>
     <w:p>
@@ -2487,22 +3214,70 @@
           <w:sz w:val="24"/>
           <w:szCs w:val="24"/>
         </w:rPr>
-        <w:t>The Rogue has learned how to effectively hide items on their person, and may conceal items from being Looted or Pickpocketed by other players.</w:t>
-      </w:r>
-    </w:p>
-    <w:p>
-      <w:pPr>
-        <w:rPr>
-          <w:sz w:val="24"/>
-          <w:szCs w:val="24"/>
-        </w:rPr>
-      </w:pPr>
-      <w:r>
-        <w:rPr>
-          <w:sz w:val="24"/>
-          <w:szCs w:val="24"/>
-        </w:rPr>
-        <w:t xml:space="preserve">Limitations: 1 item may be concealed and an additional item for every 2 Tiers after 4th.  </w:t>
+        <w:t xml:space="preserve">The Rogue has learned how to effectively hide items </w:t>
+      </w:r>
+      <w:proofErr w:type="gramStart"/>
+      <w:r>
+        <w:rPr>
+          <w:sz w:val="24"/>
+          <w:szCs w:val="24"/>
+        </w:rPr>
+        <w:t>on</w:t>
+      </w:r>
+      <w:proofErr w:type="gramEnd"/>
+      <w:r>
+        <w:rPr>
+          <w:sz w:val="24"/>
+          <w:szCs w:val="24"/>
+        </w:rPr>
+        <w:t xml:space="preserve"> their </w:t>
+      </w:r>
+      <w:proofErr w:type="gramStart"/>
+      <w:r>
+        <w:rPr>
+          <w:sz w:val="24"/>
+          <w:szCs w:val="24"/>
+        </w:rPr>
+        <w:t>person, and</w:t>
+      </w:r>
+      <w:proofErr w:type="gramEnd"/>
+      <w:r>
+        <w:rPr>
+          <w:sz w:val="24"/>
+          <w:szCs w:val="24"/>
+        </w:rPr>
+        <w:t xml:space="preserve"> may conceal items from being Looted or Pickpocketed by other players.</w:t>
+      </w:r>
+    </w:p>
+    <w:p>
+      <w:pPr>
+        <w:rPr>
+          <w:sz w:val="24"/>
+          <w:szCs w:val="24"/>
+        </w:rPr>
+      </w:pPr>
+      <w:r>
+        <w:rPr>
+          <w:sz w:val="24"/>
+          <w:szCs w:val="24"/>
+        </w:rPr>
+        <w:t xml:space="preserve">Limitations: 1 item may be concealed and an additional item for every 2 Tiers after </w:t>
+      </w:r>
+      <w:proofErr w:type="gramStart"/>
+      <w:r>
+        <w:rPr>
+          <w:sz w:val="24"/>
+          <w:szCs w:val="24"/>
+        </w:rPr>
+        <w:t>4th</w:t>
+      </w:r>
+      <w:proofErr w:type="gramEnd"/>
+      <w:r>
+        <w:rPr>
+          <w:sz w:val="24"/>
+          <w:szCs w:val="24"/>
+        </w:rPr>
+        <w:t xml:space="preserve">.  </w:t>
       </w:r>
     </w:p>
     <w:p>
@@ -2692,7 +3467,23 @@
           <w:sz w:val="24"/>
           <w:szCs w:val="24"/>
         </w:rPr>
-        <w:t>The rogue, now a master in the art of sleight of hand, is able to place in-game items, such as poisons, cursed items, or incriminating documents on other players. The items take immediate effect on the player and take effect or are noticed depending on the item placed on the opposing player.</w:t>
+        <w:t xml:space="preserve">The rogue, now a master in the art of sleight of hand, </w:t>
+      </w:r>
+      <w:proofErr w:type="gramStart"/>
+      <w:r>
+        <w:rPr>
+          <w:sz w:val="24"/>
+          <w:szCs w:val="24"/>
+        </w:rPr>
+        <w:t>is able to</w:t>
+      </w:r>
+      <w:proofErr w:type="gramEnd"/>
+      <w:r>
+        <w:rPr>
+          <w:sz w:val="24"/>
+          <w:szCs w:val="24"/>
+        </w:rPr>
+        <w:t xml:space="preserve"> place in-game items, such as poisons, cursed items, or incriminating documents on other players. The items take immediate effect on the player and take effect or are noticed depending on the item placed on the opposing player.</w:t>
       </w:r>
     </w:p>
     <w:p>
@@ -2721,7 +3512,31 @@
           <w:sz w:val="24"/>
           <w:szCs w:val="24"/>
         </w:rPr>
-        <w:t>: The game mechanic is similar to the Pickpocket ability, the Rogue must seek out a Game Official and give them the items that are to be Reverse Pickpocketed, then a clothespin marked with the Rogues name and tier is placed sur</w:t>
+        <w:t xml:space="preserve">: The game mechanic is </w:t>
+      </w:r>
+      <w:proofErr w:type="gramStart"/>
+      <w:r>
+        <w:rPr>
+          <w:sz w:val="24"/>
+          <w:szCs w:val="24"/>
+        </w:rPr>
+        <w:t>similar to</w:t>
+      </w:r>
+      <w:proofErr w:type="gramEnd"/>
+      <w:r>
+        <w:rPr>
+          <w:sz w:val="24"/>
+          <w:szCs w:val="24"/>
+        </w:rPr>
+        <w:t xml:space="preserve"> the Pickpocket ability, the Rogue must seek out a Game Official and give them the items that are to be Reverse Pickpocketed, then a clothespin marked with the Rogues name and tier is placed </w:t>
+      </w:r>
+      <w:proofErr w:type="spellStart"/>
+      <w:r>
+        <w:rPr>
+          <w:sz w:val="24"/>
+          <w:szCs w:val="24"/>
+        </w:rPr>
+        <w:t>sur</w:t>
       </w:r>
       <w:r>
         <w:rPr>
@@ -2735,7 +3550,47 @@
           <w:sz w:val="24"/>
           <w:szCs w:val="24"/>
         </w:rPr>
-        <w:t>titiously on the unsuspecting player. When the clothes pin is found on the player they must seek out the Game Official, who then explains what has transpired and give the player the planted item. The item and any effects then come into play immediately.</w:t>
+        <w:t>titiously</w:t>
+      </w:r>
+      <w:proofErr w:type="spellEnd"/>
+      <w:r>
+        <w:rPr>
+          <w:sz w:val="24"/>
+          <w:szCs w:val="24"/>
+        </w:rPr>
+        <w:t xml:space="preserve"> on the unsuspecting player. When the clothes pin is found on the </w:t>
+      </w:r>
+      <w:proofErr w:type="gramStart"/>
+      <w:r>
+        <w:rPr>
+          <w:sz w:val="24"/>
+          <w:szCs w:val="24"/>
+        </w:rPr>
+        <w:t>player</w:t>
+      </w:r>
+      <w:proofErr w:type="gramEnd"/>
+      <w:r>
+        <w:rPr>
+          <w:sz w:val="24"/>
+          <w:szCs w:val="24"/>
+        </w:rPr>
+        <w:t xml:space="preserve"> they must seek out the Game Official, who then explains what has transpired and </w:t>
+      </w:r>
+      <w:proofErr w:type="gramStart"/>
+      <w:r>
+        <w:rPr>
+          <w:sz w:val="24"/>
+          <w:szCs w:val="24"/>
+        </w:rPr>
+        <w:t>give</w:t>
+      </w:r>
+      <w:proofErr w:type="gramEnd"/>
+      <w:r>
+        <w:rPr>
+          <w:sz w:val="24"/>
+          <w:szCs w:val="24"/>
+        </w:rPr>
+        <w:t xml:space="preserve"> the player the planted item. The item and any effects then come into play immediately.</w:t>
       </w:r>
     </w:p>
     <w:p>
@@ -2817,7 +3672,23 @@
           <w:sz w:val="24"/>
           <w:szCs w:val="24"/>
         </w:rPr>
-        <w:t>: The player proclaims “Quick Feet!”  and turns his back from the main combat and must take at least 3 steps away from the melee. The other player may not immediately pursue the Rogue.</w:t>
+        <w:t xml:space="preserve">: The player </w:t>
+      </w:r>
+      <w:proofErr w:type="gramStart"/>
+      <w:r>
+        <w:rPr>
+          <w:sz w:val="24"/>
+          <w:szCs w:val="24"/>
+        </w:rPr>
+        <w:t>proclaims</w:t>
+      </w:r>
+      <w:proofErr w:type="gramEnd"/>
+      <w:r>
+        <w:rPr>
+          <w:sz w:val="24"/>
+          <w:szCs w:val="24"/>
+        </w:rPr>
+        <w:t xml:space="preserve"> “Quick Feet!”  and turns his back from the main combat and must take at least 3 steps away from the melee. The other player may not immediately pursue the Rogue.</w:t>
       </w:r>
     </w:p>
     <w:p>
@@ -2914,15 +3785,56 @@
           <w:sz w:val="24"/>
           <w:szCs w:val="24"/>
         </w:rPr>
-        <w:t xml:space="preserve">Limitations: The opposing player must be waylaid, in a state of surrender, bound, or already defeated. Mortally wounded characters may be interrogated. Characters can only discuss what they know, and sometimes will not be able to answer all of the Rogue’s questions. Player knowledge and character knowledge are often two different </w:t>
-      </w:r>
+        <w:t xml:space="preserve">Limitations: The opposing player must be waylaid, in a state of surrender, bound, or already defeated. Mortally wounded characters may be interrogated. Characters can only discuss what they know, and sometimes will not be able to answer </w:t>
+      </w:r>
+      <w:proofErr w:type="gramStart"/>
+      <w:r>
+        <w:rPr>
+          <w:sz w:val="24"/>
+          <w:szCs w:val="24"/>
+        </w:rPr>
+        <w:t>all of</w:t>
+      </w:r>
+      <w:proofErr w:type="gramEnd"/>
+      <w:r>
+        <w:rPr>
+          <w:sz w:val="24"/>
+          <w:szCs w:val="24"/>
+        </w:rPr>
+        <w:t xml:space="preserve"> the Rogue’s questions. Player knowledge and character knowledge are often two different </w:t>
+      </w:r>
+      <w:proofErr w:type="gramStart"/>
       <w:r>
         <w:rPr>
           <w:sz w:val="24"/>
           <w:szCs w:val="24"/>
         </w:rPr>
         <w:lastRenderedPageBreak/>
-        <w:t xml:space="preserve">things and this should be taken into consideration. A Rogue with Interrogation may ask 3 questions, plus one question for each Tier above 5th. Players may choose not to be interrogated, but suffer a 5 minute time out, at the end of which they may return to play as normal after a death. </w:t>
+        <w:t>things</w:t>
+      </w:r>
+      <w:proofErr w:type="gramEnd"/>
+      <w:r>
+        <w:rPr>
+          <w:sz w:val="24"/>
+          <w:szCs w:val="24"/>
+        </w:rPr>
+        <w:t xml:space="preserve"> and this should be taken into consideration. A Rogue with Interrogation may ask 3 questions, plus one question for each Tier above 5th. Players may choose not to be interrogated, but suffer a </w:t>
+      </w:r>
+      <w:proofErr w:type="gramStart"/>
+      <w:r>
+        <w:rPr>
+          <w:sz w:val="24"/>
+          <w:szCs w:val="24"/>
+        </w:rPr>
+        <w:t>5 minute</w:t>
+      </w:r>
+      <w:proofErr w:type="gramEnd"/>
+      <w:r>
+        <w:rPr>
+          <w:sz w:val="24"/>
+          <w:szCs w:val="24"/>
+        </w:rPr>
+        <w:t xml:space="preserve"> time out, at the end of which they may return to play as normal after a death. </w:t>
       </w:r>
     </w:p>
     <w:p>
@@ -2960,7 +3872,23 @@
           <w:sz w:val="24"/>
           <w:szCs w:val="24"/>
         </w:rPr>
-        <w:t xml:space="preserve"> The player is able to escape from all mundane means of binding them, traps and physical binding cannot restrict the rogue's escape.</w:t>
+        <w:t xml:space="preserve"> The player </w:t>
+      </w:r>
+      <w:proofErr w:type="gramStart"/>
+      <w:r>
+        <w:rPr>
+          <w:sz w:val="24"/>
+          <w:szCs w:val="24"/>
+        </w:rPr>
+        <w:t>is able to</w:t>
+      </w:r>
+      <w:proofErr w:type="gramEnd"/>
+      <w:r>
+        <w:rPr>
+          <w:sz w:val="24"/>
+          <w:szCs w:val="24"/>
+        </w:rPr>
+        <w:t xml:space="preserve"> escape from all mundane means of binding them, traps and physical binding cannot restrict the rogue's escape.</w:t>
       </w:r>
     </w:p>
     <w:p>
@@ -3027,7 +3955,23 @@
           <w:sz w:val="24"/>
           <w:szCs w:val="24"/>
         </w:rPr>
-        <w:t xml:space="preserve">The Rogue becomes a master of disguise and is able to create a whole new identity that they are directly able to convince all other characters of, even those close to the character. They take on all aspects of the new form, but they do not gain any ability associated with the false character’s class or proclaimed tier. </w:t>
+        <w:t xml:space="preserve">The Rogue becomes a master of disguise and </w:t>
+      </w:r>
+      <w:proofErr w:type="gramStart"/>
+      <w:r>
+        <w:rPr>
+          <w:sz w:val="24"/>
+          <w:szCs w:val="24"/>
+        </w:rPr>
+        <w:t>is able to</w:t>
+      </w:r>
+      <w:proofErr w:type="gramEnd"/>
+      <w:r>
+        <w:rPr>
+          <w:sz w:val="24"/>
+          <w:szCs w:val="24"/>
+        </w:rPr>
+        <w:t xml:space="preserve"> create a whole new identity that they are directly able to convince all other characters of, even those close to the character. They take on all aspects of the new form, but they do not gain any ability associated with the false character’s class or proclaimed tier. </w:t>
       </w:r>
     </w:p>
     <w:p>
@@ -3121,7 +4065,23 @@
           <w:sz w:val="24"/>
           <w:szCs w:val="24"/>
         </w:rPr>
-        <w:t xml:space="preserve">The player can now hide in the shadows around them, whether in a bustling market, disorganized tavern basement, dungeon deep, the thralls of a forest, or anywhere else that a clear shadow casts over. They become undetectable to all mundane methods of detection as long as they are not moving and are crouched behind cover, or in an actual shadow. </w:t>
+        <w:t xml:space="preserve">The player can now hide in the shadows around them, whether in a bustling market, disorganized tavern basement, dungeon deep, the thralls of a forest, or anywhere else that a clear shadow casts over. They become undetectable to all mundane methods of detection </w:t>
+      </w:r>
+      <w:proofErr w:type="gramStart"/>
+      <w:r>
+        <w:rPr>
+          <w:sz w:val="24"/>
+          <w:szCs w:val="24"/>
+        </w:rPr>
+        <w:t>as long as</w:t>
+      </w:r>
+      <w:proofErr w:type="gramEnd"/>
+      <w:r>
+        <w:rPr>
+          <w:sz w:val="24"/>
+          <w:szCs w:val="24"/>
+        </w:rPr>
+        <w:t xml:space="preserve"> they are not moving and are crouched behind cover, or in an actual shadow. </w:t>
       </w:r>
     </w:p>
     <w:p>
@@ -3150,22 +4110,86 @@
           <w:sz w:val="24"/>
           <w:szCs w:val="24"/>
         </w:rPr>
-        <w:t xml:space="preserve">: The player takes a crouching stance, if spotted they may respond silently with one held over their mouth, shaking their head side to side in a negative gesture to denote they are using their Hide In Shadows ability. </w:t>
-      </w:r>
-    </w:p>
-    <w:p>
-      <w:pPr>
-        <w:rPr>
-          <w:sz w:val="24"/>
-          <w:szCs w:val="24"/>
-        </w:rPr>
-      </w:pPr>
-      <w:r>
-        <w:rPr>
-          <w:sz w:val="24"/>
-          <w:szCs w:val="24"/>
-        </w:rPr>
-        <w:t xml:space="preserve">Limitations: When the player moves out of their position, or engages in an offensive action, their Hide in Shadows is over and they are detectable.  Characters wearing primarily metal armor or overencumbered for their max AP may not benefit from [Hide In Shadows] or other stealth-based Skills. </w:t>
+        <w:t xml:space="preserve">: The player takes a crouching stance, if spotted they may respond silently with one held over their mouth, shaking their head side to side in a negative gesture to denote they are using their Hide </w:t>
+      </w:r>
+      <w:proofErr w:type="gramStart"/>
+      <w:r>
+        <w:rPr>
+          <w:sz w:val="24"/>
+          <w:szCs w:val="24"/>
+        </w:rPr>
+        <w:t>In</w:t>
+      </w:r>
+      <w:proofErr w:type="gramEnd"/>
+      <w:r>
+        <w:rPr>
+          <w:sz w:val="24"/>
+          <w:szCs w:val="24"/>
+        </w:rPr>
+        <w:t xml:space="preserve"> Shadows ability. </w:t>
+      </w:r>
+    </w:p>
+    <w:p>
+      <w:pPr>
+        <w:rPr>
+          <w:sz w:val="24"/>
+          <w:szCs w:val="24"/>
+        </w:rPr>
+      </w:pPr>
+      <w:r>
+        <w:rPr>
+          <w:sz w:val="24"/>
+          <w:szCs w:val="24"/>
+        </w:rPr>
+        <w:t xml:space="preserve">Limitations: When the player moves out of their position, or engages in an offensive action, their Hide in Shadows is </w:t>
+      </w:r>
+      <w:proofErr w:type="gramStart"/>
+      <w:r>
+        <w:rPr>
+          <w:sz w:val="24"/>
+          <w:szCs w:val="24"/>
+        </w:rPr>
+        <w:t>over</w:t>
+      </w:r>
+      <w:proofErr w:type="gramEnd"/>
+      <w:r>
+        <w:rPr>
+          <w:sz w:val="24"/>
+          <w:szCs w:val="24"/>
+        </w:rPr>
+        <w:t xml:space="preserve"> and they are detectable.  Characters wearing primarily metal armor or </w:t>
+      </w:r>
+      <w:proofErr w:type="spellStart"/>
+      <w:r>
+        <w:rPr>
+          <w:sz w:val="24"/>
+          <w:szCs w:val="24"/>
+        </w:rPr>
+        <w:t>overencumbered</w:t>
+      </w:r>
+      <w:proofErr w:type="spellEnd"/>
+      <w:r>
+        <w:rPr>
+          <w:sz w:val="24"/>
+          <w:szCs w:val="24"/>
+        </w:rPr>
+        <w:t xml:space="preserve"> for their max AP may not benefit from [Hide </w:t>
+      </w:r>
+      <w:proofErr w:type="gramStart"/>
+      <w:r>
+        <w:rPr>
+          <w:sz w:val="24"/>
+          <w:szCs w:val="24"/>
+        </w:rPr>
+        <w:t>In</w:t>
+      </w:r>
+      <w:proofErr w:type="gramEnd"/>
+      <w:r>
+        <w:rPr>
+          <w:sz w:val="24"/>
+          <w:szCs w:val="24"/>
+        </w:rPr>
+        <w:t xml:space="preserve"> Shadows] or other stealth-based Skills. </w:t>
       </w:r>
     </w:p>
     <w:p>
@@ -3197,7 +4221,23 @@
           <w:sz w:val="24"/>
           <w:szCs w:val="24"/>
         </w:rPr>
-        <w:t>Always ample in the art of persuasion, the player can now utilize their prowess in communication to calm the aggressive nature of moderately intelligent beasts and monsters. By using a combination of  verbal, and nonverbal communication, skilled rogues can calm a beast or monster down to a less immediately aggressive state.</w:t>
+        <w:t xml:space="preserve">Always ample in the art of persuasion, the player can now utilize their prowess in communication to calm the aggressive nature of moderately intelligent beasts and monsters. By using a combination </w:t>
+      </w:r>
+      <w:proofErr w:type="gramStart"/>
+      <w:r>
+        <w:rPr>
+          <w:sz w:val="24"/>
+          <w:szCs w:val="24"/>
+        </w:rPr>
+        <w:t>of  verbal</w:t>
+      </w:r>
+      <w:proofErr w:type="gramEnd"/>
+      <w:r>
+        <w:rPr>
+          <w:sz w:val="24"/>
+          <w:szCs w:val="24"/>
+        </w:rPr>
+        <w:t>, and nonverbal communication, skilled rogues can calm a beast or monster down to a less immediately aggressive state.</w:t>
       </w:r>
     </w:p>
     <w:p>
@@ -3226,7 +4266,23 @@
           <w:sz w:val="24"/>
           <w:szCs w:val="24"/>
         </w:rPr>
-        <w:t>: Hands outstretched to show the player means no harm, as well as some sort of offering to the creature they encountered.</w:t>
+        <w:t xml:space="preserve">: Hands outstretched to show the player means no harm, as well as </w:t>
+      </w:r>
+      <w:proofErr w:type="gramStart"/>
+      <w:r>
+        <w:rPr>
+          <w:sz w:val="24"/>
+          <w:szCs w:val="24"/>
+        </w:rPr>
+        <w:t>some sort of offering</w:t>
+      </w:r>
+      <w:proofErr w:type="gramEnd"/>
+      <w:r>
+        <w:rPr>
+          <w:sz w:val="24"/>
+          <w:szCs w:val="24"/>
+        </w:rPr>
+        <w:t xml:space="preserve"> to the creature they encountered.</w:t>
       </w:r>
     </w:p>
     <w:p>
@@ -3242,7 +4298,23 @@
           <w:szCs w:val="24"/>
         </w:rPr>
         <w:lastRenderedPageBreak/>
-        <w:t>Limitations: Does not work against creatures already attacked by the party and not against creatures either too smart to be fooled, or too unintelligent to understand. At the moment, this may only be used in land searches and limited in impact to bypassing the battle.</w:t>
+        <w:t xml:space="preserve">Limitations: Does not work against creatures already attacked by the party and not against creatures either too smart to be fooled, or too unintelligent to understand. </w:t>
+      </w:r>
+      <w:proofErr w:type="gramStart"/>
+      <w:r>
+        <w:rPr>
+          <w:sz w:val="24"/>
+          <w:szCs w:val="24"/>
+        </w:rPr>
+        <w:t>At the moment</w:t>
+      </w:r>
+      <w:proofErr w:type="gramEnd"/>
+      <w:r>
+        <w:rPr>
+          <w:sz w:val="24"/>
+          <w:szCs w:val="24"/>
+        </w:rPr>
+        <w:t>, this may only be used in land searches and limited in impact to bypassing the battle.</w:t>
       </w:r>
     </w:p>
     <w:p>
@@ -3302,7 +4374,23 @@
           <w:sz w:val="24"/>
           <w:szCs w:val="24"/>
         </w:rPr>
-        <w:t>: The player calls out “Bullseye!” at their target, and must strike them with an arrow or other ranged weapon.</w:t>
+        <w:t xml:space="preserve">: The player calls out “Bullseye!” at their </w:t>
+      </w:r>
+      <w:proofErr w:type="gramStart"/>
+      <w:r>
+        <w:rPr>
+          <w:sz w:val="24"/>
+          <w:szCs w:val="24"/>
+        </w:rPr>
+        <w:t>target, and</w:t>
+      </w:r>
+      <w:proofErr w:type="gramEnd"/>
+      <w:r>
+        <w:rPr>
+          <w:sz w:val="24"/>
+          <w:szCs w:val="24"/>
+        </w:rPr>
+        <w:t xml:space="preserve"> must strike them with an arrow or other ranged weapon.</w:t>
       </w:r>
     </w:p>
     <w:p>

</xml_diff>